<commit_message>
added the fresh db backup
</commit_message>
<xml_diff>
--- a/Admin Users Login Details.docx
+++ b/Admin Users Login Details.docx
@@ -273,10 +273,31 @@
           <w:bCs w:val="0"/>
           <w:sz w:val="24"/>
           <w:szCs w:val="24"/>
-          <w:highlight w:val="yellow"/>
         </w:rPr>
       </w:pPr>
       <w:hyperlink r:id="rId5" w:history="1">
+        <w:r>
+          <w:rPr>
+            <w:b w:val="0"/>
+            <w:bCs w:val="0"/>
+            <w:sz w:val="24"/>
+            <w:szCs w:val="24"/>
+            <w:highlight w:val="yellow"/>
+          </w:rPr>
+          <w:t>irbcomputerengineering@gmail.com</w:t>
+        </w:r>
+      </w:hyperlink>
+      <w:r>
+        <w:rPr>
+          <w:b w:val="0"/>
+          <w:bCs w:val="0"/>
+          <w:sz w:val="24"/>
+          <w:szCs w:val="24"/>
+          <w:highlight w:val="yellow"/>
+        </w:rPr>
+        <w:t xml:space="preserve">, </w:t>
+      </w:r>
+      <w:hyperlink r:id="rId6" w:history="1">
         <w:r>
           <w:rPr>
             <w:b w:val="0"/>
@@ -298,7 +319,7 @@
         </w:rPr>
         <w:t xml:space="preserve">, </w:t>
       </w:r>
-      <w:hyperlink r:id="rId6" w:history="1">
+      <w:hyperlink r:id="rId7" w:history="1">
         <w:r>
           <w:rPr>
             <w:b w:val="0"/>
@@ -331,25 +352,7 @@
           <w:szCs w:val="24"/>
           <w:u w:val="single"/>
         </w:rPr>
-        <w:t>Un</w:t>
-      </w:r>
-      <w:r>
-        <w:rPr>
-          <w:color w:val="FF0000"/>
-          <w:sz w:val="24"/>
-          <w:szCs w:val="24"/>
-          <w:u w:val="single"/>
-        </w:rPr>
-        <w:t>iversity Research Administrator</w:t>
-      </w:r>
-      <w:r>
-        <w:rPr>
-          <w:color w:val="FF0000"/>
-          <w:sz w:val="24"/>
-          <w:szCs w:val="24"/>
-          <w:u w:val="single"/>
-        </w:rPr>
-        <w:t xml:space="preserve">: </w:t>
+        <w:t xml:space="preserve">University Research Administrators: </w:t>
       </w:r>
     </w:p>
     <w:p>
@@ -365,7 +368,30 @@
           <w:highlight w:val="yellow"/>
         </w:rPr>
       </w:pPr>
-      <w:hyperlink r:id="rId7" w:history="1">
+      <w:hyperlink r:id="rId8" w:history="1">
+        <w:r>
+          <w:rPr>
+            <w:b w:val="0"/>
+            <w:bCs w:val="0"/>
+            <w:strike/>
+            <w:sz w:val="24"/>
+            <w:szCs w:val="24"/>
+            <w:highlight w:val="yellow"/>
+          </w:rPr>
+          <w:t>racomputerengineering@gmail.com</w:t>
+        </w:r>
+      </w:hyperlink>
+      <w:r>
+        <w:rPr>
+          <w:b w:val="0"/>
+          <w:bCs w:val="0"/>
+          <w:sz w:val="24"/>
+          <w:szCs w:val="24"/>
+          <w:highlight w:val="yellow"/>
+        </w:rPr>
+        <w:t xml:space="preserve">, </w:t>
+      </w:r>
+      <w:hyperlink r:id="rId9" w:history="1">
         <w:r>
           <w:rPr>
             <w:b w:val="0"/>
@@ -377,6 +403,27 @@
           <w:t>racomputerscience@gmail.com</w:t>
         </w:r>
       </w:hyperlink>
+      <w:r>
+        <w:rPr>
+          <w:b w:val="0"/>
+          <w:bCs w:val="0"/>
+          <w:sz w:val="24"/>
+          <w:szCs w:val="24"/>
+          <w:highlight w:val="yellow"/>
+        </w:rPr>
+        <w:t xml:space="preserve">, </w:t>
+      </w:r>
+      <w:r>
+        <w:rPr>
+          <w:b w:val="0"/>
+          <w:bCs w:val="0"/>
+          <w:strike/>
+          <w:sz w:val="24"/>
+          <w:szCs w:val="24"/>
+          <w:highlight w:val="yellow"/>
+        </w:rPr>
+        <w:t>raelectricalengineering@gmail.com</w:t>
+      </w:r>
     </w:p>
     <w:p>
       <w:pPr>
@@ -398,16 +445,7 @@
           <w:szCs w:val="24"/>
           <w:u w:val="single"/>
         </w:rPr>
-        <w:t>University Research Director</w:t>
-      </w:r>
-      <w:r>
-        <w:rPr>
-          <w:color w:val="FF0000"/>
-          <w:sz w:val="24"/>
-          <w:szCs w:val="24"/>
-          <w:u w:val="single"/>
-        </w:rPr>
-        <w:t>:</w:t>
+        <w:t>University Research Directors:</w:t>
       </w:r>
     </w:p>
     <w:p>
@@ -416,13 +454,34 @@
         <w:shd w:val="clear" w:color="auto" w:fill="FFFFFF"/>
         <w:spacing w:before="0" w:beforeAutospacing="0" w:after="375" w:afterAutospacing="0" w:line="360" w:lineRule="atLeast"/>
         <w:rPr>
-          <w:b w:val="0"/>
-          <w:bCs w:val="0"/>
-          <w:sz w:val="24"/>
-          <w:szCs w:val="24"/>
-        </w:rPr>
-      </w:pPr>
-      <w:hyperlink r:id="rId8" w:history="1">
+          <w:sz w:val="24"/>
+          <w:szCs w:val="24"/>
+        </w:rPr>
+      </w:pPr>
+      <w:hyperlink r:id="rId10" w:history="1">
+        <w:r>
+          <w:rPr>
+            <w:b w:val="0"/>
+            <w:bCs w:val="0"/>
+            <w:strike/>
+            <w:sz w:val="24"/>
+            <w:szCs w:val="24"/>
+            <w:highlight w:val="yellow"/>
+          </w:rPr>
+          <w:t>directorcomputerengineering@gmail.com</w:t>
+        </w:r>
+      </w:hyperlink>
+      <w:r>
+        <w:rPr>
+          <w:b w:val="0"/>
+          <w:bCs w:val="0"/>
+          <w:sz w:val="24"/>
+          <w:szCs w:val="24"/>
+          <w:highlight w:val="yellow"/>
+        </w:rPr>
+        <w:t xml:space="preserve">, </w:t>
+      </w:r>
+      <w:hyperlink r:id="rId11" w:history="1">
         <w:r>
           <w:rPr>
             <w:b w:val="0"/>
@@ -434,66 +493,26 @@
           <w:t>directorcomputerscience@gmail.com</w:t>
         </w:r>
       </w:hyperlink>
-    </w:p>
-    <w:p>
-      <w:pPr>
-        <w:pStyle w:val="Heading2"/>
-        <w:shd w:val="clear" w:color="auto" w:fill="FFFFFF"/>
-        <w:spacing w:before="0" w:beforeAutospacing="0" w:after="375" w:afterAutospacing="0" w:line="360" w:lineRule="atLeast"/>
-        <w:rPr>
-          <w:sz w:val="24"/>
-          <w:szCs w:val="24"/>
-        </w:rPr>
-      </w:pPr>
-      <w:r>
-        <w:rPr>
-          <w:sz w:val="24"/>
-          <w:szCs w:val="24"/>
-        </w:rPr>
-        <w:t xml:space="preserve">NOTE: there going to be multiple IRBs but only one </w:t>
-      </w:r>
-      <w:r>
-        <w:rPr>
-          <w:color w:val="FF0000"/>
-          <w:sz w:val="24"/>
-          <w:szCs w:val="24"/>
-          <w:u w:val="single"/>
-        </w:rPr>
-        <w:t>Un</w:t>
-      </w:r>
-      <w:r>
-        <w:rPr>
-          <w:color w:val="FF0000"/>
-          <w:sz w:val="24"/>
-          <w:szCs w:val="24"/>
-          <w:u w:val="single"/>
-        </w:rPr>
-        <w:t>iversity Research Administrator</w:t>
-      </w:r>
-      <w:r>
-        <w:rPr>
-          <w:sz w:val="24"/>
-          <w:szCs w:val="24"/>
-        </w:rPr>
-        <w:t xml:space="preserve"> and </w:t>
-      </w:r>
-      <w:r>
-        <w:rPr>
-          <w:color w:val="FF0000"/>
-          <w:sz w:val="24"/>
-          <w:szCs w:val="24"/>
-          <w:u w:val="single"/>
-        </w:rPr>
-        <w:t>University Research Director</w:t>
-      </w:r>
-      <w:r>
-        <w:rPr>
-          <w:color w:val="FF0000"/>
-          <w:sz w:val="24"/>
-          <w:szCs w:val="24"/>
-          <w:u w:val="single"/>
-        </w:rPr>
-        <w:t>!</w:t>
+      <w:r>
+        <w:rPr>
+          <w:b w:val="0"/>
+          <w:bCs w:val="0"/>
+          <w:sz w:val="24"/>
+          <w:szCs w:val="24"/>
+          <w:highlight w:val="yellow"/>
+        </w:rPr>
+        <w:t xml:space="preserve">, </w:t>
+      </w:r>
+      <w:r>
+        <w:rPr>
+          <w:b w:val="0"/>
+          <w:bCs w:val="0"/>
+          <w:strike/>
+          <w:sz w:val="24"/>
+          <w:szCs w:val="24"/>
+          <w:highlight w:val="yellow"/>
+        </w:rPr>
+        <w:t>directorelectricalengineering@gmail.com</w:t>
       </w:r>
     </w:p>
     <w:p>
@@ -517,25 +536,24 @@
           <w:sz w:val="24"/>
           <w:szCs w:val="24"/>
         </w:rPr>
-        <w:t>College</w:t>
-      </w:r>
-      <w:r>
-        <w:rPr>
-          <w:rFonts w:ascii="Times New Roman" w:eastAsia="Times New Roman" w:hAnsi="Times New Roman" w:cs="Times New Roman"/>
-          <w:sz w:val="24"/>
-          <w:szCs w:val="24"/>
-        </w:rPr>
-        <w:t xml:space="preserve">: </w:t>
-      </w:r>
-      <w:r>
-        <w:rPr>
-          <w:rFonts w:ascii="Times New Roman" w:eastAsia="Times New Roman" w:hAnsi="Times New Roman" w:cs="Times New Roman"/>
-          <w:b/>
-          <w:color w:val="5B9BD5" w:themeColor="accent1"/>
-          <w:sz w:val="24"/>
-          <w:szCs w:val="24"/>
-        </w:rPr>
-        <w:t>Engineering</w:t>
+        <w:t>C</w:t>
+      </w:r>
+      <w:r>
+        <w:rPr>
+          <w:rFonts w:ascii="Times New Roman" w:eastAsia="Times New Roman" w:hAnsi="Times New Roman" w:cs="Times New Roman"/>
+          <w:b/>
+          <w:sz w:val="24"/>
+          <w:szCs w:val="24"/>
+        </w:rPr>
+        <w:t>ollege</w:t>
+      </w:r>
+      <w:r>
+        <w:rPr>
+          <w:rFonts w:ascii="Times New Roman" w:eastAsia="Times New Roman" w:hAnsi="Times New Roman" w:cs="Times New Roman"/>
+          <w:sz w:val="24"/>
+          <w:szCs w:val="24"/>
+        </w:rPr>
+        <w:t>: Engineering</w:t>
       </w:r>
     </w:p>
     <w:p>
@@ -726,7 +744,7 @@
           <w:szCs w:val="24"/>
         </w:rPr>
       </w:pPr>
-      <w:hyperlink r:id="rId9" w:history="1">
+      <w:hyperlink r:id="rId12" w:history="1">
         <w:r>
           <w:rPr>
             <w:b w:val="0"/>
@@ -748,7 +766,7 @@
         </w:rPr>
         <w:t xml:space="preserve">, </w:t>
       </w:r>
-      <w:hyperlink r:id="rId10" w:history="1">
+      <w:hyperlink r:id="rId13" w:history="1">
         <w:r>
           <w:rPr>
             <w:b w:val="0"/>
@@ -768,7 +786,17 @@
           <w:szCs w:val="24"/>
           <w:highlight w:val="yellow"/>
         </w:rPr>
-        <w:t>, bmelectricalengineering@gmail.com</w:t>
+        <w:t xml:space="preserve">, </w:t>
+      </w:r>
+      <w:r>
+        <w:rPr>
+          <w:b w:val="0"/>
+          <w:bCs w:val="0"/>
+          <w:sz w:val="24"/>
+          <w:szCs w:val="24"/>
+          <w:highlight w:val="yellow"/>
+        </w:rPr>
+        <w:t>bmelectricalengineering@gmail.com</w:t>
       </w:r>
     </w:p>
     <w:p>
@@ -932,17 +960,27 @@
           <w:szCs w:val="24"/>
           <w:u w:val="single"/>
         </w:rPr>
-        <w:t>Chairs</w:t>
-      </w:r>
-      <w:r>
-        <w:rPr>
-          <w:b w:val="0"/>
+        <w:t>Chair</w:t>
+      </w:r>
+      <w:r>
+        <w:rPr>
           <w:bCs w:val="0"/>
           <w:color w:val="FF0000"/>
           <w:sz w:val="24"/>
           <w:szCs w:val="24"/>
           <w:u w:val="single"/>
         </w:rPr>
+        <w:t>s</w:t>
+      </w:r>
+      <w:r>
+        <w:rPr>
+          <w:b w:val="0"/>
+          <w:bCs w:val="0"/>
+          <w:color w:val="FF0000"/>
+          <w:sz w:val="24"/>
+          <w:szCs w:val="24"/>
+          <w:u w:val="single"/>
+        </w:rPr>
         <w:t>:</w:t>
       </w:r>
       <w:r>
@@ -953,9 +991,19 @@
           <w:sz w:val="24"/>
           <w:szCs w:val="24"/>
         </w:rPr>
-        <w:t xml:space="preserve">                                                                              </w:t>
-      </w:r>
-      <w:hyperlink r:id="rId11" w:history="1">
+        <w:t xml:space="preserve"> </w:t>
+      </w:r>
+      <w:r>
+        <w:rPr>
+          <w:b w:val="0"/>
+          <w:bCs w:val="0"/>
+          <w:color w:val="FF0000"/>
+          <w:sz w:val="24"/>
+          <w:szCs w:val="24"/>
+        </w:rPr>
+        <w:t xml:space="preserve">                                                                             </w:t>
+      </w:r>
+      <w:hyperlink r:id="rId14" w:history="1">
         <w:r>
           <w:rPr>
             <w:b w:val="0"/>
@@ -975,7 +1023,17 @@
           <w:szCs w:val="24"/>
           <w:highlight w:val="yellow"/>
         </w:rPr>
-        <w:t>, chaircomputerscience@gmail.com</w:t>
+        <w:t>, chaircomputerscience</w:t>
+      </w:r>
+      <w:r>
+        <w:rPr>
+          <w:b w:val="0"/>
+          <w:bCs w:val="0"/>
+          <w:sz w:val="24"/>
+          <w:szCs w:val="24"/>
+          <w:highlight w:val="yellow"/>
+        </w:rPr>
+        <w:t>@gmail.com</w:t>
       </w:r>
       <w:r>
         <w:rPr>
@@ -1035,7 +1093,7 @@
           <w:szCs w:val="24"/>
         </w:rPr>
       </w:pPr>
-      <w:hyperlink r:id="rId12" w:history="1">
+      <w:hyperlink r:id="rId15" w:history="1">
         <w:r>
           <w:rPr>
             <w:b w:val="0"/>
@@ -1057,7 +1115,7 @@
         </w:rPr>
         <w:t xml:space="preserve">, </w:t>
       </w:r>
-      <w:hyperlink r:id="rId13" w:history="1">
+      <w:hyperlink r:id="rId16" w:history="1">
         <w:r>
           <w:rPr>
             <w:b w:val="0"/>
@@ -1077,7 +1135,17 @@
           <w:szCs w:val="24"/>
           <w:highlight w:val="yellow"/>
         </w:rPr>
-        <w:t>, deanelectricalengineering@gmail.com</w:t>
+        <w:t xml:space="preserve">, </w:t>
+      </w:r>
+      <w:r>
+        <w:rPr>
+          <w:b w:val="0"/>
+          <w:bCs w:val="0"/>
+          <w:sz w:val="24"/>
+          <w:szCs w:val="24"/>
+          <w:highlight w:val="yellow"/>
+        </w:rPr>
+        <w:t>deanelectricalengineering@gmail.com</w:t>
       </w:r>
     </w:p>
     <w:p>
@@ -1180,7 +1248,15 @@
           <w:sz w:val="24"/>
           <w:szCs w:val="24"/>
         </w:rPr>
-        <w:t xml:space="preserve">, </w:t>
+        <w:t>,</w:t>
+      </w:r>
+      <w:r>
+        <w:rPr>
+          <w:rFonts w:ascii="Times New Roman" w:eastAsia="Times New Roman" w:hAnsi="Times New Roman" w:cs="Times New Roman"/>
+          <w:sz w:val="24"/>
+          <w:szCs w:val="24"/>
+        </w:rPr>
+        <w:t xml:space="preserve"> </w:t>
       </w:r>
       <w:r>
         <w:rPr>
@@ -1678,48 +1754,38 @@
           <w:sz w:val="24"/>
           <w:szCs w:val="24"/>
         </w:rPr>
+        <w:t xml:space="preserve"> Science</w:t>
+      </w:r>
+    </w:p>
+    <w:p>
+      <w:pPr>
+        <w:jc w:val="both"/>
+        <w:rPr>
+          <w:rFonts w:ascii="Times New Roman" w:eastAsia="Times New Roman" w:hAnsi="Times New Roman" w:cs="Times New Roman"/>
+          <w:sz w:val="24"/>
+          <w:szCs w:val="24"/>
+        </w:rPr>
+      </w:pPr>
+      <w:r>
+        <w:rPr>
+          <w:rFonts w:ascii="Times New Roman" w:eastAsia="Times New Roman" w:hAnsi="Times New Roman" w:cs="Times New Roman"/>
+          <w:b/>
+          <w:sz w:val="24"/>
+          <w:szCs w:val="24"/>
+        </w:rPr>
+        <w:t>Department:</w:t>
+      </w:r>
+      <w:r>
+        <w:rPr>
+          <w:rFonts w:ascii="Times New Roman" w:eastAsia="Times New Roman" w:hAnsi="Times New Roman" w:cs="Times New Roman"/>
+          <w:sz w:val="24"/>
+          <w:szCs w:val="24"/>
+        </w:rPr>
         <w:t xml:space="preserve"> </w:t>
       </w:r>
       <w:r>
         <w:rPr>
           <w:rFonts w:ascii="Times New Roman" w:eastAsia="Times New Roman" w:hAnsi="Times New Roman" w:cs="Times New Roman"/>
-          <w:b/>
-          <w:color w:val="5B9BD5" w:themeColor="accent1"/>
-          <w:sz w:val="24"/>
-          <w:szCs w:val="24"/>
-        </w:rPr>
-        <w:t>Science</w:t>
-      </w:r>
-    </w:p>
-    <w:p>
-      <w:pPr>
-        <w:jc w:val="both"/>
-        <w:rPr>
-          <w:rFonts w:ascii="Times New Roman" w:eastAsia="Times New Roman" w:hAnsi="Times New Roman" w:cs="Times New Roman"/>
-          <w:sz w:val="24"/>
-          <w:szCs w:val="24"/>
-        </w:rPr>
-      </w:pPr>
-      <w:r>
-        <w:rPr>
-          <w:rFonts w:ascii="Times New Roman" w:eastAsia="Times New Roman" w:hAnsi="Times New Roman" w:cs="Times New Roman"/>
-          <w:b/>
-          <w:sz w:val="24"/>
-          <w:szCs w:val="24"/>
-        </w:rPr>
-        <w:t>Department:</w:t>
-      </w:r>
-      <w:r>
-        <w:rPr>
-          <w:rFonts w:ascii="Times New Roman" w:eastAsia="Times New Roman" w:hAnsi="Times New Roman" w:cs="Times New Roman"/>
-          <w:sz w:val="24"/>
-          <w:szCs w:val="24"/>
-        </w:rPr>
-        <w:t xml:space="preserve"> </w:t>
-      </w:r>
-      <w:r>
-        <w:rPr>
-          <w:rFonts w:ascii="Times New Roman" w:eastAsia="Times New Roman" w:hAnsi="Times New Roman" w:cs="Times New Roman"/>
           <w:sz w:val="24"/>
           <w:szCs w:val="24"/>
         </w:rPr>
@@ -1741,8 +1807,6 @@
         </w:rPr>
         <w:t>Chemistry</w:t>
       </w:r>
-      <w:bookmarkStart w:id="0" w:name="_GoBack"/>
-      <w:bookmarkEnd w:id="0"/>
     </w:p>
     <w:p>
       <w:pPr>
@@ -1785,7 +1849,7 @@
           <w:highlight w:val="yellow"/>
         </w:rPr>
       </w:pPr>
-      <w:hyperlink r:id="rId14" w:history="1">
+      <w:hyperlink r:id="rId17" w:history="1">
         <w:r>
           <w:rPr>
             <w:rFonts w:ascii="Times New Roman" w:eastAsia="Times New Roman" w:hAnsi="Times New Roman" w:cs="Times New Roman"/>
@@ -1803,7 +1867,16 @@
           <w:szCs w:val="24"/>
           <w:highlight w:val="yellow"/>
         </w:rPr>
-        <w:t>, chairchemistry@gmail.com</w:t>
+        <w:t>, chairchemistry</w:t>
+      </w:r>
+      <w:r>
+        <w:rPr>
+          <w:rFonts w:ascii="Times New Roman" w:eastAsia="Times New Roman" w:hAnsi="Times New Roman" w:cs="Times New Roman"/>
+          <w:sz w:val="24"/>
+          <w:szCs w:val="24"/>
+          <w:highlight w:val="yellow"/>
+        </w:rPr>
+        <w:t>@gmail.com</w:t>
       </w:r>
     </w:p>
     <w:p>
@@ -1843,7 +1916,7 @@
           <w:highlight w:val="yellow"/>
         </w:rPr>
       </w:pPr>
-      <w:hyperlink r:id="rId15" w:history="1">
+      <w:hyperlink r:id="rId18" w:history="1">
         <w:r>
           <w:rPr>
             <w:b w:val="0"/>
@@ -1863,7 +1936,17 @@
           <w:szCs w:val="24"/>
           <w:highlight w:val="yellow"/>
         </w:rPr>
-        <w:t>, bmchemistry1@gmail.com</w:t>
+        <w:t xml:space="preserve">, </w:t>
+      </w:r>
+      <w:r>
+        <w:rPr>
+          <w:b w:val="0"/>
+          <w:bCs w:val="0"/>
+          <w:sz w:val="24"/>
+          <w:szCs w:val="24"/>
+          <w:highlight w:val="yellow"/>
+        </w:rPr>
+        <w:t>bmchemistry1@gmail.com</w:t>
       </w:r>
     </w:p>
     <w:p>
@@ -1892,6 +1975,8 @@
         </w:rPr>
         <w:t>Deans:</w:t>
       </w:r>
+      <w:bookmarkStart w:id="0" w:name="_GoBack"/>
+      <w:bookmarkEnd w:id="0"/>
     </w:p>
     <w:p>
       <w:pPr>
@@ -1904,7 +1989,7 @@
           <w:szCs w:val="24"/>
         </w:rPr>
       </w:pPr>
-      <w:hyperlink r:id="rId16" w:history="1">
+      <w:hyperlink r:id="rId19" w:history="1">
         <w:r>
           <w:rPr>
             <w:b w:val="0"/>
@@ -1924,10 +2009,226 @@
           <w:szCs w:val="24"/>
           <w:highlight w:val="yellow"/>
         </w:rPr>
-        <w:t>, deanchemistry1@gmail.com</w:t>
-      </w:r>
-    </w:p>
-    <w:p/>
+        <w:t xml:space="preserve">, </w:t>
+      </w:r>
+      <w:r>
+        <w:rPr>
+          <w:b w:val="0"/>
+          <w:bCs w:val="0"/>
+          <w:sz w:val="24"/>
+          <w:szCs w:val="24"/>
+          <w:highlight w:val="yellow"/>
+        </w:rPr>
+        <w:t>deanchemistry1@gmail.com</w:t>
+      </w:r>
+    </w:p>
+    <w:p>
+      <w:pPr>
+        <w:spacing w:after="0"/>
+        <w:jc w:val="both"/>
+        <w:rPr>
+          <w:rFonts w:ascii="Times New Roman" w:eastAsia="Times New Roman" w:hAnsi="Times New Roman" w:cs="Times New Roman"/>
+          <w:b/>
+          <w:bCs/>
+          <w:strike/>
+          <w:color w:val="FF0000"/>
+          <w:sz w:val="24"/>
+          <w:szCs w:val="24"/>
+          <w:u w:val="single"/>
+        </w:rPr>
+      </w:pPr>
+      <w:r>
+        <w:rPr>
+          <w:rFonts w:ascii="Times New Roman" w:eastAsia="Times New Roman" w:hAnsi="Times New Roman" w:cs="Times New Roman"/>
+          <w:b/>
+          <w:bCs/>
+          <w:strike/>
+          <w:color w:val="FF0000"/>
+          <w:sz w:val="24"/>
+          <w:szCs w:val="24"/>
+          <w:u w:val="single"/>
+        </w:rPr>
+        <w:t xml:space="preserve">IRBs: </w:t>
+      </w:r>
+    </w:p>
+    <w:p>
+      <w:pPr>
+        <w:pStyle w:val="Heading2"/>
+        <w:shd w:val="clear" w:color="auto" w:fill="FFFFFF"/>
+        <w:spacing w:before="0" w:beforeAutospacing="0" w:after="375" w:afterAutospacing="0" w:line="360" w:lineRule="atLeast"/>
+        <w:jc w:val="both"/>
+        <w:rPr>
+          <w:strike/>
+          <w:sz w:val="24"/>
+          <w:szCs w:val="24"/>
+        </w:rPr>
+      </w:pPr>
+      <w:hyperlink r:id="rId20" w:history="1">
+        <w:r>
+          <w:rPr>
+            <w:b w:val="0"/>
+            <w:bCs w:val="0"/>
+            <w:strike/>
+            <w:sz w:val="24"/>
+            <w:szCs w:val="24"/>
+            <w:highlight w:val="yellow"/>
+          </w:rPr>
+          <w:t>irbphysics@gmail.com</w:t>
+        </w:r>
+      </w:hyperlink>
+      <w:r>
+        <w:rPr>
+          <w:b w:val="0"/>
+          <w:bCs w:val="0"/>
+          <w:strike/>
+          <w:sz w:val="24"/>
+          <w:szCs w:val="24"/>
+          <w:highlight w:val="yellow"/>
+        </w:rPr>
+        <w:t xml:space="preserve">, </w:t>
+      </w:r>
+      <w:r>
+        <w:rPr>
+          <w:b w:val="0"/>
+          <w:bCs w:val="0"/>
+          <w:strike/>
+          <w:sz w:val="24"/>
+          <w:szCs w:val="24"/>
+          <w:highlight w:val="yellow"/>
+        </w:rPr>
+        <w:t>irbchemistry@gmail.com</w:t>
+      </w:r>
+    </w:p>
+    <w:p>
+      <w:pPr>
+        <w:spacing w:after="0"/>
+        <w:jc w:val="both"/>
+        <w:rPr>
+          <w:rFonts w:ascii="Times New Roman" w:eastAsia="Times New Roman" w:hAnsi="Times New Roman" w:cs="Times New Roman"/>
+          <w:b/>
+          <w:bCs/>
+          <w:strike/>
+          <w:color w:val="FF0000"/>
+          <w:sz w:val="24"/>
+          <w:szCs w:val="24"/>
+          <w:u w:val="single"/>
+        </w:rPr>
+      </w:pPr>
+      <w:r>
+        <w:rPr>
+          <w:rFonts w:ascii="Times New Roman" w:eastAsia="Times New Roman" w:hAnsi="Times New Roman" w:cs="Times New Roman"/>
+          <w:b/>
+          <w:bCs/>
+          <w:strike/>
+          <w:color w:val="FF0000"/>
+          <w:sz w:val="24"/>
+          <w:szCs w:val="24"/>
+          <w:u w:val="single"/>
+        </w:rPr>
+        <w:t xml:space="preserve">University Research Administrators: </w:t>
+      </w:r>
+    </w:p>
+    <w:p>
+      <w:pPr>
+        <w:pStyle w:val="Heading2"/>
+        <w:shd w:val="clear" w:color="auto" w:fill="FFFFFF"/>
+        <w:spacing w:before="0" w:beforeAutospacing="0" w:after="375" w:afterAutospacing="0" w:line="360" w:lineRule="atLeast"/>
+        <w:rPr>
+          <w:strike/>
+          <w:sz w:val="24"/>
+          <w:szCs w:val="24"/>
+        </w:rPr>
+      </w:pPr>
+      <w:hyperlink r:id="rId21" w:history="1">
+        <w:r>
+          <w:rPr>
+            <w:b w:val="0"/>
+            <w:bCs w:val="0"/>
+            <w:strike/>
+            <w:sz w:val="24"/>
+            <w:szCs w:val="24"/>
+            <w:highlight w:val="yellow"/>
+          </w:rPr>
+          <w:t>raphysics1@gmail.com</w:t>
+        </w:r>
+      </w:hyperlink>
+      <w:r>
+        <w:rPr>
+          <w:b w:val="0"/>
+          <w:bCs w:val="0"/>
+          <w:strike/>
+          <w:sz w:val="24"/>
+          <w:szCs w:val="24"/>
+          <w:highlight w:val="yellow"/>
+        </w:rPr>
+        <w:t>, rachemistry1@gmail.com</w:t>
+      </w:r>
+    </w:p>
+    <w:p>
+      <w:pPr>
+        <w:spacing w:after="0"/>
+        <w:jc w:val="both"/>
+        <w:rPr>
+          <w:rFonts w:ascii="Times New Roman" w:eastAsia="Times New Roman" w:hAnsi="Times New Roman" w:cs="Times New Roman"/>
+          <w:b/>
+          <w:bCs/>
+          <w:strike/>
+          <w:color w:val="FF0000"/>
+          <w:sz w:val="24"/>
+          <w:szCs w:val="24"/>
+          <w:u w:val="single"/>
+        </w:rPr>
+      </w:pPr>
+      <w:r>
+        <w:rPr>
+          <w:rFonts w:ascii="Times New Roman" w:eastAsia="Times New Roman" w:hAnsi="Times New Roman" w:cs="Times New Roman"/>
+          <w:b/>
+          <w:bCs/>
+          <w:strike/>
+          <w:color w:val="FF0000"/>
+          <w:sz w:val="24"/>
+          <w:szCs w:val="24"/>
+          <w:u w:val="single"/>
+        </w:rPr>
+        <w:t>University Research Directors:</w:t>
+      </w:r>
+    </w:p>
+    <w:p>
+      <w:pPr>
+        <w:pStyle w:val="Heading2"/>
+        <w:shd w:val="clear" w:color="auto" w:fill="FFFFFF"/>
+        <w:spacing w:before="0" w:beforeAutospacing="0" w:after="375" w:afterAutospacing="0" w:line="360" w:lineRule="atLeast"/>
+        <w:rPr>
+          <w:strike/>
+          <w:sz w:val="24"/>
+          <w:szCs w:val="24"/>
+        </w:rPr>
+      </w:pPr>
+      <w:hyperlink r:id="rId22" w:history="1">
+        <w:r>
+          <w:rPr>
+            <w:b w:val="0"/>
+            <w:bCs w:val="0"/>
+            <w:strike/>
+            <w:sz w:val="24"/>
+            <w:szCs w:val="24"/>
+            <w:highlight w:val="yellow"/>
+          </w:rPr>
+          <w:t>directorphysics@gmail.com</w:t>
+        </w:r>
+      </w:hyperlink>
+      <w:r>
+        <w:rPr>
+          <w:b w:val="0"/>
+          <w:bCs w:val="0"/>
+          <w:strike/>
+          <w:sz w:val="24"/>
+          <w:szCs w:val="24"/>
+          <w:highlight w:val="yellow"/>
+        </w:rPr>
+        <w:t>, directorchemistry1@gmail.com</w:t>
+      </w:r>
+    </w:p>
     <w:sectPr>
       <w:pgSz w:w="12240" w:h="15840"/>
       <w:pgMar w:top="1440" w:right="1440" w:bottom="1440" w:left="1440" w:header="720" w:footer="720" w:gutter="0"/>
@@ -2428,7 +2729,6 @@
   <w:style w:type="paragraph" w:default="1" w:styleId="Normal">
     <w:name w:val="Normal"/>
     <w:qFormat/>
-    <w:rsid w:val="008536F1"/>
   </w:style>
   <w:style w:type="paragraph" w:styleId="Heading2">
     <w:name w:val="heading 2"/>
@@ -2436,7 +2736,7 @@
     <w:link w:val="Heading2Char"/>
     <w:uiPriority w:val="9"/>
     <w:qFormat/>
-    <w:rsid w:val="008536F1"/>
+    <w:rsid w:val="00072844"/>
     <w:pPr>
       <w:spacing w:before="100" w:beforeAutospacing="1" w:after="100" w:afterAutospacing="1" w:line="240" w:lineRule="auto"/>
       <w:outlineLvl w:val="1"/>
@@ -2452,7 +2752,6 @@
   <w:style w:type="character" w:default="1" w:styleId="DefaultParagraphFont">
     <w:name w:val="Default Paragraph Font"/>
     <w:uiPriority w:val="1"/>
-    <w:semiHidden/>
     <w:unhideWhenUsed/>
   </w:style>
   <w:style w:type="table" w:default="1" w:styleId="TableNormal">
@@ -2476,26 +2775,17 @@
     <w:semiHidden/>
     <w:unhideWhenUsed/>
   </w:style>
-  <w:style w:type="character" w:customStyle="1" w:styleId="Heading2Char">
-    <w:name w:val="Heading 2 Char"/>
+  <w:style w:type="character" w:customStyle="1" w:styleId="objectbox">
+    <w:name w:val="objectbox"/>
     <w:basedOn w:val="DefaultParagraphFont"/>
-    <w:link w:val="Heading2"/>
-    <w:uiPriority w:val="9"/>
-    <w:rsid w:val="008536F1"/>
-    <w:rPr>
-      <w:rFonts w:ascii="Times New Roman" w:eastAsia="Times New Roman" w:hAnsi="Times New Roman" w:cs="Times New Roman"/>
-      <w:b/>
-      <w:bCs/>
-      <w:sz w:val="36"/>
-      <w:szCs w:val="36"/>
-    </w:rPr>
+    <w:rsid w:val="002037D2"/>
   </w:style>
   <w:style w:type="paragraph" w:styleId="ListParagraph">
     <w:name w:val="List Paragraph"/>
     <w:basedOn w:val="Normal"/>
     <w:uiPriority w:val="34"/>
     <w:qFormat/>
-    <w:rsid w:val="008536F1"/>
+    <w:rsid w:val="004E5347"/>
     <w:pPr>
       <w:ind w:left="720"/>
       <w:contextualSpacing/>
@@ -2506,9 +2796,40 @@
     <w:basedOn w:val="DefaultParagraphFont"/>
     <w:uiPriority w:val="99"/>
     <w:unhideWhenUsed/>
-    <w:rsid w:val="008536F1"/>
+    <w:rsid w:val="00CB68F9"/>
     <w:rPr>
       <w:color w:val="0563C1" w:themeColor="hyperlink"/>
+      <w:u w:val="single"/>
+    </w:rPr>
+  </w:style>
+  <w:style w:type="character" w:customStyle="1" w:styleId="Heading2Char">
+    <w:name w:val="Heading 2 Char"/>
+    <w:basedOn w:val="DefaultParagraphFont"/>
+    <w:link w:val="Heading2"/>
+    <w:uiPriority w:val="9"/>
+    <w:rsid w:val="00072844"/>
+    <w:rPr>
+      <w:rFonts w:ascii="Times New Roman" w:eastAsia="Times New Roman" w:hAnsi="Times New Roman" w:cs="Times New Roman"/>
+      <w:b/>
+      <w:bCs/>
+      <w:sz w:val="36"/>
+      <w:szCs w:val="36"/>
+    </w:rPr>
+  </w:style>
+  <w:style w:type="character" w:customStyle="1" w:styleId="apple-converted-space">
+    <w:name w:val="apple-converted-space"/>
+    <w:basedOn w:val="DefaultParagraphFont"/>
+    <w:rsid w:val="004924CD"/>
+  </w:style>
+  <w:style w:type="character" w:styleId="FollowedHyperlink">
+    <w:name w:val="FollowedHyperlink"/>
+    <w:basedOn w:val="DefaultParagraphFont"/>
+    <w:uiPriority w:val="99"/>
+    <w:semiHidden/>
+    <w:unhideWhenUsed/>
+    <w:rsid w:val="00B3564A"/>
+    <w:rPr>
+      <w:color w:val="954F72" w:themeColor="followedHyperlink"/>
       <w:u w:val="single"/>
     </w:rPr>
   </w:style>

</xml_diff>

<commit_message>
updated with test for delegation success :)
</commit_message>
<xml_diff>
--- a/Admin Users Login Details.docx
+++ b/Admin Users Login Details.docx
@@ -271,7 +271,6 @@
         <w:t xml:space="preserve">IRBs: </w:t>
       </w:r>
     </w:p>
-    <w:bookmarkStart w:id="0" w:name="_GoBack"/>
     <w:p>
       <w:pPr>
         <w:pStyle w:val="Heading2"/>
@@ -285,58 +284,30 @@
           <w:szCs w:val="24"/>
         </w:rPr>
       </w:pPr>
-      <w:r>
-        <w:rPr>
-          <w:strike/>
-        </w:rPr>
-        <w:fldChar w:fldCharType="begin"/>
-      </w:r>
-      <w:r>
-        <w:rPr>
-          <w:strike/>
-        </w:rPr>
-        <w:instrText xml:space="preserve"> HYPERLINK "mailto:irbcomputerengineering@gmail.com" </w:instrText>
-      </w:r>
-      <w:r>
-        <w:rPr>
-          <w:strike/>
-        </w:rPr>
-        <w:fldChar w:fldCharType="separate"/>
-      </w:r>
-      <w:r>
-        <w:rPr>
-          <w:b w:val="0"/>
-          <w:bCs w:val="0"/>
-          <w:strike/>
-          <w:sz w:val="24"/>
-          <w:szCs w:val="24"/>
-          <w:highlight w:val="yellow"/>
-        </w:rPr>
-        <w:t>irbcomputerengineering@gmail.com</w:t>
-      </w:r>
-      <w:r>
-        <w:rPr>
-          <w:b w:val="0"/>
-          <w:bCs w:val="0"/>
-          <w:strike/>
-          <w:sz w:val="24"/>
-          <w:szCs w:val="24"/>
-          <w:highlight w:val="yellow"/>
-        </w:rPr>
-        <w:fldChar w:fldCharType="end"/>
-      </w:r>
-      <w:bookmarkEnd w:id="0"/>
-      <w:r>
-        <w:rPr>
-          <w:b w:val="0"/>
-          <w:bCs w:val="0"/>
-          <w:sz w:val="24"/>
-          <w:szCs w:val="24"/>
-          <w:highlight w:val="yellow"/>
-        </w:rPr>
-        <w:t xml:space="preserve">, </w:t>
-      </w:r>
       <w:hyperlink r:id="rId5" w:history="1">
+        <w:r>
+          <w:rPr>
+            <w:b w:val="0"/>
+            <w:bCs w:val="0"/>
+            <w:strike/>
+            <w:sz w:val="24"/>
+            <w:szCs w:val="24"/>
+            <w:highlight w:val="yellow"/>
+          </w:rPr>
+          <w:t>irbcomputerengineering@gmail.com</w:t>
+        </w:r>
+      </w:hyperlink>
+      <w:r>
+        <w:rPr>
+          <w:b w:val="0"/>
+          <w:bCs w:val="0"/>
+          <w:sz w:val="24"/>
+          <w:szCs w:val="24"/>
+          <w:highlight w:val="yellow"/>
+        </w:rPr>
+        <w:t xml:space="preserve">, </w:t>
+      </w:r>
+      <w:hyperlink r:id="rId6" w:history="1">
         <w:r>
           <w:rPr>
             <w:b w:val="0"/>
@@ -358,7 +329,7 @@
         </w:rPr>
         <w:t xml:space="preserve">, </w:t>
       </w:r>
-      <w:hyperlink r:id="rId6" w:history="1">
+      <w:hyperlink r:id="rId7" w:history="1">
         <w:r>
           <w:rPr>
             <w:b w:val="0"/>
@@ -407,7 +378,7 @@
           <w:highlight w:val="yellow"/>
         </w:rPr>
       </w:pPr>
-      <w:hyperlink r:id="rId7" w:history="1">
+      <w:hyperlink r:id="rId8" w:history="1">
         <w:r>
           <w:rPr>
             <w:b w:val="0"/>
@@ -430,7 +401,7 @@
         </w:rPr>
         <w:t xml:space="preserve">, </w:t>
       </w:r>
-      <w:hyperlink r:id="rId8" w:history="1">
+      <w:hyperlink r:id="rId9" w:history="1">
         <w:r>
           <w:rPr>
             <w:b w:val="0"/>
@@ -439,7 +410,27 @@
             <w:szCs w:val="24"/>
             <w:highlight w:val="yellow"/>
           </w:rPr>
-          <w:t>racomputerscience@gmail.com</w:t>
+          <w:t>racomput</w:t>
+        </w:r>
+        <w:r>
+          <w:rPr>
+            <w:b w:val="0"/>
+            <w:bCs w:val="0"/>
+            <w:sz w:val="24"/>
+            <w:szCs w:val="24"/>
+            <w:highlight w:val="yellow"/>
+          </w:rPr>
+          <w:t>e</w:t>
+        </w:r>
+        <w:r>
+          <w:rPr>
+            <w:b w:val="0"/>
+            <w:bCs w:val="0"/>
+            <w:sz w:val="24"/>
+            <w:szCs w:val="24"/>
+            <w:highlight w:val="yellow"/>
+          </w:rPr>
+          <w:t>rscience@gmail.com</w:t>
         </w:r>
       </w:hyperlink>
       <w:r>
@@ -497,7 +488,7 @@
           <w:szCs w:val="24"/>
         </w:rPr>
       </w:pPr>
-      <w:hyperlink r:id="rId9" w:history="1">
+      <w:hyperlink r:id="rId10" w:history="1">
         <w:r>
           <w:rPr>
             <w:b w:val="0"/>
@@ -520,7 +511,8 @@
         </w:rPr>
         <w:t xml:space="preserve">, </w:t>
       </w:r>
-      <w:hyperlink r:id="rId10" w:history="1">
+      <w:hyperlink r:id="rId11" w:history="1">
+        <w:bookmarkStart w:id="0" w:name="_GoBack"/>
         <w:r>
           <w:rPr>
             <w:b w:val="0"/>
@@ -529,7 +521,18 @@
             <w:szCs w:val="24"/>
             <w:highlight w:val="yellow"/>
           </w:rPr>
-          <w:t>directorcomputerscience@gmail.com</w:t>
+          <w:t>directorcomputerscience</w:t>
+        </w:r>
+        <w:bookmarkEnd w:id="0"/>
+        <w:r>
+          <w:rPr>
+            <w:b w:val="0"/>
+            <w:bCs w:val="0"/>
+            <w:sz w:val="24"/>
+            <w:szCs w:val="24"/>
+            <w:highlight w:val="yellow"/>
+          </w:rPr>
+          <w:t>@gmail.com</w:t>
         </w:r>
       </w:hyperlink>
       <w:r>
@@ -793,7 +796,7 @@
           <w:szCs w:val="24"/>
         </w:rPr>
       </w:pPr>
-      <w:hyperlink r:id="rId11" w:history="1">
+      <w:hyperlink r:id="rId12" w:history="1">
         <w:r>
           <w:rPr>
             <w:b w:val="0"/>
@@ -815,7 +818,7 @@
         </w:rPr>
         <w:t xml:space="preserve">, </w:t>
       </w:r>
-      <w:hyperlink r:id="rId12" w:history="1">
+      <w:hyperlink r:id="rId13" w:history="1">
         <w:r>
           <w:rPr>
             <w:b w:val="0"/>
@@ -1072,7 +1075,7 @@
         </w:rPr>
         <w:t xml:space="preserve">                                                                             </w:t>
       </w:r>
-      <w:hyperlink r:id="rId13" w:history="1">
+      <w:hyperlink r:id="rId14" w:history="1">
         <w:r>
           <w:rPr>
             <w:b w:val="0"/>
@@ -1162,7 +1165,7 @@
           <w:szCs w:val="24"/>
         </w:rPr>
       </w:pPr>
-      <w:hyperlink r:id="rId14" w:history="1">
+      <w:hyperlink r:id="rId15" w:history="1">
         <w:r>
           <w:rPr>
             <w:b w:val="0"/>
@@ -1184,7 +1187,7 @@
         </w:rPr>
         <w:t xml:space="preserve">, </w:t>
       </w:r>
-      <w:hyperlink r:id="rId15" w:history="1">
+      <w:hyperlink r:id="rId16" w:history="1">
         <w:r>
           <w:rPr>
             <w:b w:val="0"/>
@@ -1499,10 +1502,20 @@
         <w:rPr>
           <w:rFonts w:ascii="Times New Roman" w:eastAsia="Times New Roman" w:hAnsi="Times New Roman" w:cs="Times New Roman"/>
           <w:b/>
-          <w:sz w:val="24"/>
-          <w:szCs w:val="24"/>
-        </w:rPr>
-        <w:t>Position Title:</w:t>
+          <w:noProof/>
+          <w:sz w:val="24"/>
+          <w:szCs w:val="24"/>
+        </w:rPr>
+        <w:t>Position</w:t>
+      </w:r>
+      <w:r>
+        <w:rPr>
+          <w:rFonts w:ascii="Times New Roman" w:eastAsia="Times New Roman" w:hAnsi="Times New Roman" w:cs="Times New Roman"/>
+          <w:b/>
+          <w:sz w:val="24"/>
+          <w:szCs w:val="24"/>
+        </w:rPr>
+        <w:t xml:space="preserve"> Title:</w:t>
       </w:r>
       <w:r>
         <w:rPr>
@@ -1609,10 +1622,20 @@
         <w:rPr>
           <w:rFonts w:ascii="Times New Roman" w:eastAsia="Times New Roman" w:hAnsi="Times New Roman" w:cs="Times New Roman"/>
           <w:b/>
-          <w:sz w:val="24"/>
-          <w:szCs w:val="24"/>
-        </w:rPr>
-        <w:t>Position Title:</w:t>
+          <w:noProof/>
+          <w:sz w:val="24"/>
+          <w:szCs w:val="24"/>
+        </w:rPr>
+        <w:t>Position</w:t>
+      </w:r>
+      <w:r>
+        <w:rPr>
+          <w:rFonts w:ascii="Times New Roman" w:eastAsia="Times New Roman" w:hAnsi="Times New Roman" w:cs="Times New Roman"/>
+          <w:b/>
+          <w:sz w:val="24"/>
+          <w:szCs w:val="24"/>
+        </w:rPr>
+        <w:t xml:space="preserve"> Title:</w:t>
       </w:r>
       <w:r>
         <w:rPr>
@@ -1918,7 +1941,7 @@
           <w:highlight w:val="yellow"/>
         </w:rPr>
       </w:pPr>
-      <w:hyperlink r:id="rId16" w:history="1">
+      <w:hyperlink r:id="rId17" w:history="1">
         <w:r>
           <w:rPr>
             <w:rFonts w:ascii="Times New Roman" w:eastAsia="Times New Roman" w:hAnsi="Times New Roman" w:cs="Times New Roman"/>
@@ -1985,7 +2008,7 @@
           <w:highlight w:val="yellow"/>
         </w:rPr>
       </w:pPr>
-      <w:hyperlink r:id="rId17" w:history="1">
+      <w:hyperlink r:id="rId18" w:history="1">
         <w:r>
           <w:rPr>
             <w:b w:val="0"/>
@@ -2056,7 +2079,7 @@
           <w:szCs w:val="24"/>
         </w:rPr>
       </w:pPr>
-      <w:hyperlink r:id="rId18" w:history="1">
+      <w:hyperlink r:id="rId19" w:history="1">
         <w:r>
           <w:rPr>
             <w:b w:val="0"/>
@@ -2130,7 +2153,7 @@
           <w:szCs w:val="24"/>
         </w:rPr>
       </w:pPr>
-      <w:hyperlink r:id="rId19" w:history="1">
+      <w:hyperlink r:id="rId20" w:history="1">
         <w:r>
           <w:rPr>
             <w:b w:val="0"/>
@@ -2206,7 +2229,7 @@
           <w:szCs w:val="24"/>
         </w:rPr>
       </w:pPr>
-      <w:hyperlink r:id="rId20" w:history="1">
+      <w:hyperlink r:id="rId21" w:history="1">
         <w:r>
           <w:rPr>
             <w:b w:val="0"/>
@@ -2271,7 +2294,7 @@
           <w:szCs w:val="24"/>
         </w:rPr>
       </w:pPr>
-      <w:hyperlink r:id="rId21" w:history="1">
+      <w:hyperlink r:id="rId22" w:history="1">
         <w:r>
           <w:rPr>
             <w:b w:val="0"/>

</xml_diff>